<commit_message>
more documentations to postgres.docx before forgetting
</commit_message>
<xml_diff>
--- a/README/DB/postgres.docx
+++ b/README/DB/postgres.docx
@@ -87,6 +87,30 @@
     </w:p>
     <w:p>
       <w:pPr>
+        <w:pStyle w:val="ListParagraph"/>
+        <w:numPr>
+          <w:ilvl w:val="0"/>
+          <w:numId w:val="3"/>
+        </w:numPr>
+      </w:pPr>
+      <w:r>
+        <w:t>Indexing (TODO)</w:t>
+      </w:r>
+    </w:p>
+    <w:p>
+      <w:pPr>
+        <w:pStyle w:val="ListParagraph"/>
+        <w:numPr>
+          <w:ilvl w:val="0"/>
+          <w:numId w:val="3"/>
+        </w:numPr>
+      </w:pPr>
+      <w:r>
+        <w:t>General optimizations</w:t>
+      </w:r>
+    </w:p>
+    <w:p>
+      <w:pPr>
         <w:pStyle w:val="Heading1"/>
       </w:pPr>
       <w:r>
@@ -173,7 +197,74 @@
           <w:bCs/>
           <w:u w:val="single"/>
         </w:rPr>
-        <w:t>S</w:t>
+        <w:t>Single quotes (')</w:t>
+      </w:r>
+      <w:r>
+        <w:rPr>
+          <w:b/>
+          <w:bCs/>
+        </w:rPr>
+        <w:t xml:space="preserve"> </w:t>
+      </w:r>
+      <w:r>
+        <w:t>are used to represent string literals, which are textual values such as names, descriptions, or any other form of character data within SQL statements</w:t>
+      </w:r>
+      <w:r>
+        <w:rPr>
+          <w:b/>
+          <w:bCs/>
+        </w:rPr>
+        <w:t>.</w:t>
+      </w:r>
+      <w:r>
+        <w:rPr>
+          <w:b/>
+          <w:bCs/>
+        </w:rPr>
+        <w:t xml:space="preserve"> </w:t>
+      </w:r>
+      <w:r>
+        <w:t>Example:</w:t>
+      </w:r>
+    </w:p>
+    <w:p>
+      <w:pPr>
+        <w:pBdr>
+          <w:top w:val="single" w:sz="4" w:space="1" w:color="auto"/>
+          <w:left w:val="single" w:sz="4" w:space="4" w:color="auto"/>
+          <w:bottom w:val="single" w:sz="4" w:space="1" w:color="auto"/>
+          <w:right w:val="single" w:sz="4" w:space="4" w:color="auto"/>
+        </w:pBdr>
+      </w:pPr>
+      <w:r>
+        <w:t>INSERT INTO products (product_name, price) VALUES ('Sparkling Water', 1.99);</w:t>
+      </w:r>
+    </w:p>
+    <w:p>
+      <w:pPr>
+        <w:pBdr>
+          <w:top w:val="single" w:sz="4" w:space="1" w:color="auto"/>
+          <w:left w:val="single" w:sz="4" w:space="4" w:color="auto"/>
+          <w:bottom w:val="single" w:sz="4" w:space="1" w:color="auto"/>
+          <w:right w:val="single" w:sz="4" w:space="4" w:color="auto"/>
+        </w:pBdr>
+      </w:pPr>
+      <w:r>
+        <w:t>INSERT INTO weather_reports (report) VALUES ('It''s a sunny day');</w:t>
+      </w:r>
+    </w:p>
+    <w:p>
+      <w:r>
+        <w:t>Note the single quote (‘) if in text field, needs to be escape by a preceding single quote (’)</w:t>
+      </w:r>
+    </w:p>
+    <w:p>
+      <w:r>
+        <w:rPr>
+          <w:b/>
+          <w:bCs/>
+        </w:rPr>
+        <w:br/>
       </w:r>
       <w:r>
         <w:rPr>
@@ -181,81 +272,6 @@
           <w:bCs/>
           <w:u w:val="single"/>
         </w:rPr>
-        <w:t>ingle quotes (')</w:t>
-      </w:r>
-      <w:r>
-        <w:rPr>
-          <w:b/>
-          <w:bCs/>
-        </w:rPr>
-        <w:t xml:space="preserve"> </w:t>
-      </w:r>
-      <w:r>
-        <w:t>are used to represent string literals, which are textual values such as names, descriptions, or any other form of character data within SQL statements</w:t>
-      </w:r>
-      <w:r>
-        <w:rPr>
-          <w:b/>
-          <w:bCs/>
-        </w:rPr>
-        <w:t>.</w:t>
-      </w:r>
-      <w:r>
-        <w:rPr>
-          <w:b/>
-          <w:bCs/>
-        </w:rPr>
-        <w:t xml:space="preserve"> </w:t>
-      </w:r>
-      <w:r>
-        <w:t>Example:</w:t>
-      </w:r>
-    </w:p>
-    <w:p>
-      <w:pPr>
-        <w:pBdr>
-          <w:top w:val="single" w:sz="4" w:space="1" w:color="auto"/>
-          <w:left w:val="single" w:sz="4" w:space="4" w:color="auto"/>
-          <w:bottom w:val="single" w:sz="4" w:space="1" w:color="auto"/>
-          <w:right w:val="single" w:sz="4" w:space="4" w:color="auto"/>
-        </w:pBdr>
-      </w:pPr>
-      <w:r>
-        <w:t>INSERT INTO products (product_name, price) VALUES ('Sparkling Water', 1.99);</w:t>
-      </w:r>
-    </w:p>
-    <w:p>
-      <w:pPr>
-        <w:pBdr>
-          <w:top w:val="single" w:sz="4" w:space="1" w:color="auto"/>
-          <w:left w:val="single" w:sz="4" w:space="4" w:color="auto"/>
-          <w:bottom w:val="single" w:sz="4" w:space="1" w:color="auto"/>
-          <w:right w:val="single" w:sz="4" w:space="4" w:color="auto"/>
-        </w:pBdr>
-      </w:pPr>
-      <w:r>
-        <w:t>INSERT INTO weather_reports (report) VALUES ('It''s a sunny day');</w:t>
-      </w:r>
-    </w:p>
-    <w:p>
-      <w:r>
-        <w:t>Note the single quote (‘) if in text field, needs to be escape by a preceding single quote (’)</w:t>
-      </w:r>
-    </w:p>
-    <w:p>
-      <w:r>
-        <w:rPr>
-          <w:b/>
-          <w:bCs/>
-        </w:rPr>
-        <w:br/>
-      </w:r>
-      <w:r>
-        <w:rPr>
-          <w:b/>
-          <w:bCs/>
-          <w:u w:val="single"/>
-        </w:rPr>
         <w:t>Double quotes (")</w:t>
       </w:r>
       <w:r>
@@ -275,6 +291,7 @@
         </w:pBdr>
       </w:pPr>
       <w:r>
+        <w:lastRenderedPageBreak/>
         <w:t>CREATE TABLE "Employee Records"</w:t>
       </w:r>
     </w:p>
@@ -288,7 +305,6 @@
         </w:pBdr>
       </w:pPr>
       <w:r>
-        <w:lastRenderedPageBreak/>
         <w:t xml:space="preserve">SELECT “SalePrice” FROM </w:t>
       </w:r>
     </w:p>
@@ -623,6 +639,7 @@
         </w:pBdr>
       </w:pPr>
       <w:r>
+        <w:lastRenderedPageBreak/>
         <w:t>2) When inserting or bulk inserting the type from .net should match with db schema (</w:t>
       </w:r>
       <w:r>
@@ -642,7 +659,6 @@
         </w:pBdr>
       </w:pPr>
       <w:r>
-        <w:lastRenderedPageBreak/>
         <w:t>writer.Write(</w:t>
       </w:r>
       <w:r>
@@ -865,6 +881,7 @@
     </w:p>
     <w:p>
       <w:r>
+        <w:lastRenderedPageBreak/>
         <w:t>If id is manually inserted through insert statements then the internal value needs to be manually updated else there will be insert exceptions on duplicate keys.</w:t>
       </w:r>
     </w:p>
@@ -891,7 +908,6 @@
           <w:i/>
           <w:iCs/>
         </w:rPr>
-        <w:lastRenderedPageBreak/>
         <w:t>Step 1: Insert with id</w:t>
       </w:r>
     </w:p>
@@ -1114,7 +1130,125 @@
         <w:t>SELECT setval('extension_id_seq', (SELECT MAX(id) FROM extension) + 1);</w:t>
       </w:r>
     </w:p>
-    <w:p/>
+    <w:p>
+      <w:pPr>
+        <w:pStyle w:val="Heading1"/>
+      </w:pPr>
+      <w:r>
+        <w:t>Indexing</w:t>
+      </w:r>
+      <w:r>
+        <w:t xml:space="preserve"> (</w:t>
+      </w:r>
+      <w:r>
+        <w:t>TO DOCUMENT</w:t>
+      </w:r>
+      <w:r>
+        <w:t>)</w:t>
+      </w:r>
+    </w:p>
+    <w:p>
+      <w:pPr>
+        <w:pStyle w:val="ListParagraph"/>
+        <w:numPr>
+          <w:ilvl w:val="0"/>
+          <w:numId w:val="3"/>
+        </w:numPr>
+      </w:pPr>
+      <w:r>
+        <w:t>simple index, compound index, full text search index setup</w:t>
+      </w:r>
+    </w:p>
+    <w:p>
+      <w:pPr>
+        <w:pStyle w:val="Heading1"/>
+      </w:pPr>
+      <w:r>
+        <w:t>General Optimizations</w:t>
+      </w:r>
+    </w:p>
+    <w:p>
+      <w:pPr>
+        <w:pStyle w:val="Heading2"/>
+      </w:pPr>
+      <w:r>
+        <w:t>Delete on cascade</w:t>
+      </w:r>
+    </w:p>
+    <w:p>
+      <w:r>
+        <w:t>Just like all other databases, adding DELETE ON CASCADE helps with speed. Instead of manually deleting the records in code, let Postgres do it. Postgres will be faster and can automatically know the order of tables to delete from.</w:t>
+      </w:r>
+    </w:p>
+    <w:p>
+      <w:r>
+        <w:t>Example:</w:t>
+      </w:r>
+    </w:p>
+    <w:p>
+      <w:pPr>
+        <w:pBdr>
+          <w:top w:val="single" w:sz="4" w:space="1" w:color="auto"/>
+          <w:left w:val="single" w:sz="4" w:space="4" w:color="auto"/>
+          <w:bottom w:val="single" w:sz="4" w:space="1" w:color="auto"/>
+          <w:right w:val="single" w:sz="4" w:space="4" w:color="auto"/>
+        </w:pBdr>
+      </w:pPr>
+      <w:r>
+        <w:t>FOREIGN KEY (department_id) REFERENCES departments(id) ON DELETE CASCADE</w:t>
+      </w:r>
+    </w:p>
+    <w:p>
+      <w:pPr>
+        <w:pStyle w:val="Heading2"/>
+      </w:pPr>
+      <w:r>
+        <w:lastRenderedPageBreak/>
+        <w:t>Foreign key indexing</w:t>
+      </w:r>
+    </w:p>
+    <w:p>
+      <w:r>
+        <w:t>Foreign keys are besides having dependency information does not have select index optimization. So add an index on them to:</w:t>
+      </w:r>
+    </w:p>
+    <w:p>
+      <w:pPr>
+        <w:pStyle w:val="ListParagraph"/>
+        <w:numPr>
+          <w:ilvl w:val="0"/>
+          <w:numId w:val="3"/>
+        </w:numPr>
+      </w:pPr>
+      <w:r>
+        <w:t>Speed up delete on cascade</w:t>
+      </w:r>
+    </w:p>
+    <w:p>
+      <w:pPr>
+        <w:pStyle w:val="ListParagraph"/>
+        <w:numPr>
+          <w:ilvl w:val="0"/>
+          <w:numId w:val="3"/>
+        </w:numPr>
+      </w:pPr>
+      <w:r>
+        <w:t>Speed up joins and select on foreign keys</w:t>
+      </w:r>
+    </w:p>
+    <w:p>
+      <w:pPr>
+        <w:pBdr>
+          <w:top w:val="single" w:sz="4" w:space="1" w:color="auto"/>
+          <w:left w:val="single" w:sz="4" w:space="4" w:color="auto"/>
+          <w:bottom w:val="single" w:sz="4" w:space="1" w:color="auto"/>
+          <w:right w:val="single" w:sz="4" w:space="4" w:color="auto"/>
+        </w:pBdr>
+      </w:pPr>
+      <w:r>
+        <w:t>CREATE INDEX idx_table_column ON table_name (foreign_key_column);</w:t>
+      </w:r>
+    </w:p>
     <w:p/>
     <w:sectPr>
       <w:pgSz w:w="12240" w:h="15840"/>
@@ -1331,6 +1465,95 @@
     </w:lvl>
   </w:abstractNum>
   <w:abstractNum w:abstractNumId="2" w15:restartNumberingAfterBreak="0">
+    <w:nsid w:val="4AFB3AFC"/>
+    <w:multiLevelType w:val="hybridMultilevel"/>
+    <w:tmpl w:val="A8846950"/>
+    <w:lvl w:ilvl="0" w:tplc="1009000F">
+      <w:start w:val="1"/>
+      <w:numFmt w:val="decimal"/>
+      <w:lvlText w:val="%1."/>
+      <w:lvlJc w:val="left"/>
+      <w:pPr>
+        <w:ind w:left="720" w:hanging="360"/>
+      </w:pPr>
+      <w:rPr>
+        <w:rFonts w:hint="default"/>
+      </w:rPr>
+    </w:lvl>
+    <w:lvl w:ilvl="1" w:tplc="10090019" w:tentative="1">
+      <w:start w:val="1"/>
+      <w:numFmt w:val="lowerLetter"/>
+      <w:lvlText w:val="%2."/>
+      <w:lvlJc w:val="left"/>
+      <w:pPr>
+        <w:ind w:left="1440" w:hanging="360"/>
+      </w:pPr>
+    </w:lvl>
+    <w:lvl w:ilvl="2" w:tplc="1009001B" w:tentative="1">
+      <w:start w:val="1"/>
+      <w:numFmt w:val="lowerRoman"/>
+      <w:lvlText w:val="%3."/>
+      <w:lvlJc w:val="right"/>
+      <w:pPr>
+        <w:ind w:left="2160" w:hanging="180"/>
+      </w:pPr>
+    </w:lvl>
+    <w:lvl w:ilvl="3" w:tplc="1009000F" w:tentative="1">
+      <w:start w:val="1"/>
+      <w:numFmt w:val="decimal"/>
+      <w:lvlText w:val="%4."/>
+      <w:lvlJc w:val="left"/>
+      <w:pPr>
+        <w:ind w:left="2880" w:hanging="360"/>
+      </w:pPr>
+    </w:lvl>
+    <w:lvl w:ilvl="4" w:tplc="10090019" w:tentative="1">
+      <w:start w:val="1"/>
+      <w:numFmt w:val="lowerLetter"/>
+      <w:lvlText w:val="%5."/>
+      <w:lvlJc w:val="left"/>
+      <w:pPr>
+        <w:ind w:left="3600" w:hanging="360"/>
+      </w:pPr>
+    </w:lvl>
+    <w:lvl w:ilvl="5" w:tplc="1009001B" w:tentative="1">
+      <w:start w:val="1"/>
+      <w:numFmt w:val="lowerRoman"/>
+      <w:lvlText w:val="%6."/>
+      <w:lvlJc w:val="right"/>
+      <w:pPr>
+        <w:ind w:left="4320" w:hanging="180"/>
+      </w:pPr>
+    </w:lvl>
+    <w:lvl w:ilvl="6" w:tplc="1009000F" w:tentative="1">
+      <w:start w:val="1"/>
+      <w:numFmt w:val="decimal"/>
+      <w:lvlText w:val="%7."/>
+      <w:lvlJc w:val="left"/>
+      <w:pPr>
+        <w:ind w:left="5040" w:hanging="360"/>
+      </w:pPr>
+    </w:lvl>
+    <w:lvl w:ilvl="7" w:tplc="10090019" w:tentative="1">
+      <w:start w:val="1"/>
+      <w:numFmt w:val="lowerLetter"/>
+      <w:lvlText w:val="%8."/>
+      <w:lvlJc w:val="left"/>
+      <w:pPr>
+        <w:ind w:left="5760" w:hanging="360"/>
+      </w:pPr>
+    </w:lvl>
+    <w:lvl w:ilvl="8" w:tplc="1009001B" w:tentative="1">
+      <w:start w:val="1"/>
+      <w:numFmt w:val="lowerRoman"/>
+      <w:lvlText w:val="%9."/>
+      <w:lvlJc w:val="right"/>
+      <w:pPr>
+        <w:ind w:left="6480" w:hanging="180"/>
+      </w:pPr>
+    </w:lvl>
+  </w:abstractNum>
+  <w:abstractNum w:abstractNumId="3" w15:restartNumberingAfterBreak="0">
     <w:nsid w:val="588659C4"/>
     <w:multiLevelType w:val="hybridMultilevel"/>
     <w:tmpl w:val="2EEA2CEE"/>
@@ -1419,7 +1642,7 @@
       </w:pPr>
     </w:lvl>
   </w:abstractNum>
-  <w:abstractNum w:abstractNumId="3" w15:restartNumberingAfterBreak="0">
+  <w:abstractNum w:abstractNumId="4" w15:restartNumberingAfterBreak="0">
     <w:nsid w:val="5DD04C59"/>
     <w:multiLevelType w:val="hybridMultilevel"/>
     <w:tmpl w:val="088E73C4"/>
@@ -1508,7 +1731,7 @@
       </w:pPr>
     </w:lvl>
   </w:abstractNum>
-  <w:abstractNum w:abstractNumId="4" w15:restartNumberingAfterBreak="0">
+  <w:abstractNum w:abstractNumId="5" w15:restartNumberingAfterBreak="0">
     <w:nsid w:val="721F62FC"/>
     <w:multiLevelType w:val="hybridMultilevel"/>
     <w:tmpl w:val="E5DA5EFE"/>
@@ -1598,10 +1821,10 @@
     </w:lvl>
   </w:abstractNum>
   <w:num w:numId="1" w16cid:durableId="326858629">
-    <w:abstractNumId w:val="3"/>
+    <w:abstractNumId w:val="4"/>
   </w:num>
   <w:num w:numId="2" w16cid:durableId="1368874827">
-    <w:abstractNumId w:val="2"/>
+    <w:abstractNumId w:val="3"/>
   </w:num>
   <w:num w:numId="3" w16cid:durableId="557127467">
     <w:abstractNumId w:val="1"/>
@@ -1610,7 +1833,10 @@
     <w:abstractNumId w:val="0"/>
   </w:num>
   <w:num w:numId="5" w16cid:durableId="408314148">
-    <w:abstractNumId w:val="4"/>
+    <w:abstractNumId w:val="5"/>
+  </w:num>
+  <w:num w:numId="6" w16cid:durableId="1594627121">
+    <w:abstractNumId w:val="2"/>
   </w:num>
 </w:numbering>
 </file>

</xml_diff>